<commit_message>
Dieu chinh getter setter
</commit_message>
<xml_diff>
--- a/DeBai.docx
+++ b/DeBai.docx
@@ -316,8 +316,6 @@
         </w:rPr>
         <w:t>- Nhập danh sách học sinh.</w:t>
       </w:r>
-      <w:bookmarkStart w:id="0" w:name="_GoBack"/>
-      <w:bookmarkEnd w:id="0"/>
     </w:p>
     <w:p>
       <w:pPr>
@@ -716,6 +714,17 @@
         </w:rPr>
         <w:t>có chứa phương thức main để thực hiện test. Chiều dài, chiều rộng của hình chữ nhật được nhập từ bàn phím.</w:t>
       </w:r>
+    </w:p>
+    <w:p>
+      <w:pPr>
+        <w:spacing w:line="360" w:lineRule="auto"/>
+        <w:jc w:val="both"/>
+        <w:rPr>
+          <w:rFonts w:asciiTheme="majorHAnsi" w:hAnsiTheme="majorHAnsi" w:cstheme="majorHAnsi"/>
+          <w:sz w:val="28"/>
+          <w:szCs w:val="28"/>
+        </w:rPr>
+      </w:pPr>
     </w:p>
     <w:p>
       <w:pPr>
@@ -1083,6 +1092,7 @@
           <w:sz w:val="28"/>
           <w:szCs w:val="28"/>
         </w:rPr>
+        <w:lastRenderedPageBreak/>
         <w:t>2. Cài đặt lương cơ bản của công nhân = 1150</w:t>
       </w:r>
     </w:p>
@@ -1102,7 +1112,6 @@
           <w:sz w:val="28"/>
           <w:szCs w:val="28"/>
         </w:rPr>
-        <w:lastRenderedPageBreak/>
         <w:t>3. Nhập danh sách n Công nhân (0&lt;n&lt;20).</w:t>
       </w:r>
     </w:p>
@@ -1643,17 +1652,6 @@
     </w:p>
     <w:p>
       <w:pPr>
-        <w:spacing w:line="360" w:lineRule="auto"/>
-        <w:jc w:val="both"/>
-        <w:rPr>
-          <w:rFonts w:asciiTheme="majorHAnsi" w:hAnsiTheme="majorHAnsi" w:cstheme="majorHAnsi"/>
-          <w:sz w:val="28"/>
-          <w:szCs w:val="28"/>
-        </w:rPr>
-      </w:pPr>
-    </w:p>
-    <w:p>
-      <w:pPr>
         <w:pStyle w:val="ListParagraph"/>
         <w:numPr>
           <w:ilvl w:val="0"/>
@@ -1674,7 +1672,17 @@
           <w:szCs w:val="28"/>
         </w:rPr>
         <w:lastRenderedPageBreak/>
-        <w:t xml:space="preserve">Ngân hàng ABC muốn lưu trữ thông tin mỗi tài khoản như sau: </w:t>
+        <w:t>Ngân hàng ABC m</w:t>
+      </w:r>
+      <w:bookmarkStart w:id="0" w:name="_GoBack"/>
+      <w:bookmarkEnd w:id="0"/>
+      <w:r>
+        <w:rPr>
+          <w:rFonts w:asciiTheme="majorHAnsi" w:hAnsiTheme="majorHAnsi" w:cstheme="majorHAnsi"/>
+          <w:sz w:val="28"/>
+          <w:szCs w:val="28"/>
+        </w:rPr>
+        <w:t xml:space="preserve">uốn lưu trữ thông tin mỗi tài khoản như sau: </w:t>
       </w:r>
     </w:p>
     <w:p>

</xml_diff>